<commit_message>
Stukje over Gradient Descent getyped
</commit_message>
<xml_diff>
--- a/Final/Deelvragen/Deelvraag 3.docx
+++ b/Final/Deelvragen/Deelvraag 3.docx
@@ -181,27 +181,14 @@
                             <w:r>
                               <w:t xml:space="preserve">Figuur </w:t>
                             </w:r>
-                            <w:r>
-                              <w:fldChar w:fldCharType="begin"/>
-                            </w:r>
-                            <w:r>
-                              <w:instrText xml:space="preserve"> SEQ Figuur \* ARABIC </w:instrText>
-                            </w:r>
-                            <w:r>
-                              <w:fldChar w:fldCharType="separate"/>
-                            </w:r>
-                            <w:r>
-                              <w:rPr>
-                                <w:noProof/>
-                              </w:rPr>
-                              <w:t>1</w:t>
-                            </w:r>
-                            <w:r>
-                              <w:rPr>
-                                <w:noProof/>
-                              </w:rPr>
-                              <w:fldChar w:fldCharType="end"/>
-                            </w:r>
+                            <w:fldSimple w:instr=" SEQ Figuur \* ARABIC ">
+                              <w:r>
+                                <w:rPr>
+                                  <w:noProof/>
+                                </w:rPr>
+                                <w:t>1</w:t>
+                              </w:r>
+                            </w:fldSimple>
                           </w:p>
                         </w:txbxContent>
                       </wps:txbx>
@@ -945,17 +932,20 @@
       <w:r>
         <w:t xml:space="preserve"> algoritme ontwikkeld door </w:t>
       </w:r>
-      <w:proofErr w:type="spellStart"/>
-      <w:r>
-        <w:t>vladimir</w:t>
-      </w:r>
-      <w:proofErr w:type="spellEnd"/>
-      <w:r>
-        <w:t xml:space="preserve"> </w:t>
-      </w:r>
-      <w:proofErr w:type="spellStart"/>
-      <w:r>
-        <w:t>vapnik</w:t>
+      <w:r>
+        <w:t>V</w:t>
+      </w:r>
+      <w:r>
+        <w:t xml:space="preserve">ladimir </w:t>
+      </w:r>
+      <w:proofErr w:type="spellStart"/>
+      <w:r>
+        <w:t>V</w:t>
+      </w:r>
+      <w:bookmarkStart w:id="0" w:name="_GoBack"/>
+      <w:bookmarkEnd w:id="0"/>
+      <w:r>
+        <w:t>apnik</w:t>
       </w:r>
       <w:proofErr w:type="spellEnd"/>
       <w:r>
@@ -1033,27 +1023,14 @@
                             <w:r>
                               <w:t xml:space="preserve">Figuur </w:t>
                             </w:r>
-                            <w:r>
-                              <w:fldChar w:fldCharType="begin"/>
-                            </w:r>
-                            <w:r>
-                              <w:instrText xml:space="preserve"> SEQ Figuur \* ARABIC </w:instrText>
-                            </w:r>
-                            <w:r>
-                              <w:fldChar w:fldCharType="separate"/>
-                            </w:r>
-                            <w:r>
-                              <w:rPr>
-                                <w:noProof/>
-                              </w:rPr>
-                              <w:t>2</w:t>
-                            </w:r>
-                            <w:r>
-                              <w:rPr>
-                                <w:noProof/>
-                              </w:rPr>
-                              <w:fldChar w:fldCharType="end"/>
-                            </w:r>
+                            <w:fldSimple w:instr=" SEQ Figuur \* ARABIC ">
+                              <w:r>
+                                <w:rPr>
+                                  <w:noProof/>
+                                </w:rPr>
+                                <w:t>2</w:t>
+                              </w:r>
+                            </w:fldSimple>
                             <w:r>
                               <w:tab/>
                               <w:t>Support vector machine</w:t>
@@ -2529,8 +2506,6 @@
       <w:r>
         <w:t>. Het programma weet dus wat het antwoord moet worden. Hierdoor is het in staat zichzelf aan te passen om dichter bij de juiste uitkomst te komen. Dit gebeurt met behulp van de wegingen van elke synaps.</w:t>
       </w:r>
-      <w:bookmarkStart w:id="0" w:name="_GoBack"/>
-      <w:bookmarkEnd w:id="0"/>
       <w:r>
         <w:br w:type="page"/>
       </w:r>

</xml_diff>